<commit_message>
Updated the use case.
</commit_message>
<xml_diff>
--- a/Documents/User case_VAERS.docx
+++ b/Documents/User case_VAERS.docx
@@ -2,8 +2,6 @@
 <file path=word/document.xml><?xml version="1.0" encoding="utf-8"?>
 <w:document xmlns:wpc="http://schemas.microsoft.com/office/word/2010/wordprocessingCanvas" xmlns:cx="http://schemas.microsoft.com/office/drawing/2014/chartex" xmlns:cx1="http://schemas.microsoft.com/office/drawing/2015/9/8/chartex" xmlns:cx2="http://schemas.microsoft.com/office/drawing/2015/10/21/chartex" xmlns:cx3="http://schemas.microsoft.com/office/drawing/2016/5/9/chartex" xmlns:cx4="http://schemas.microsoft.com/office/drawing/2016/5/10/chartex" xmlns:cx5="http://schemas.microsoft.com/office/drawing/2016/5/11/chartex" xmlns:cx6="http://schemas.microsoft.com/office/drawing/2016/5/12/chartex" xmlns:cx7="http://schemas.microsoft.com/office/drawing/2016/5/13/chartex" xmlns:cx8="http://schemas.microsoft.com/office/drawing/2016/5/14/chartex" xmlns:mc="http://schemas.openxmlformats.org/markup-compatibility/2006" xmlns:aink="http://schemas.microsoft.com/office/drawing/2016/ink" xmlns:am3d="http://schemas.microsoft.com/office/drawing/2017/model3d" xmlns:o="urn:schemas-microsoft-com:office:office" xmlns:r="http://schemas.openxmlformats.org/officeDocument/2006/relationships" xmlns:m="http://schemas.openxmlformats.org/officeDocument/2006/math" xmlns:v="urn:schemas-microsoft-com:vml" xmlns:wp14="http://schemas.microsoft.com/office/word/2010/wordprocessingDrawing" xmlns:wp="http://schemas.openxmlformats.org/drawingml/2006/wordprocessingDrawing" xmlns:w10="urn:schemas-microsoft-com:office:word" xmlns:w="http://schemas.openxmlformats.org/wordprocessingml/2006/main" xmlns:w14="http://schemas.microsoft.com/office/word/2010/wordml" xmlns:w15="http://schemas.microsoft.com/office/word/2012/wordml" xmlns:w16cex="http://schemas.microsoft.com/office/word/2018/wordml/cex" xmlns:w16cid="http://schemas.microsoft.com/office/word/2016/wordml/cid" xmlns:w16="http://schemas.microsoft.com/office/word/2018/wordml" xmlns:w16se="http://schemas.microsoft.com/office/word/2015/wordml/symex" xmlns:wpg="http://schemas.microsoft.com/office/word/2010/wordprocessingGroup" xmlns:wpi="http://schemas.microsoft.com/office/word/2010/wordprocessingInk" xmlns:wne="http://schemas.microsoft.com/office/word/2006/wordml" xmlns:wps="http://schemas.microsoft.com/office/word/2010/wordprocessingShape" mc:Ignorable="w14 w15 w16se w16cid w16 w16cex wp14">
   <w:body>
-    <w:p/>
-    <w:p/>
     <w:p>
       <w:pPr>
         <w:pStyle w:val="ListParagraph"/>
@@ -66,7 +64,15 @@
         </w:numPr>
       </w:pPr>
       <w:r>
-        <w:t>About &lt;Site name&gt; : What is adverse effect reporting and why it is useful. It will contain statutory warning to contact a doctor if there are severe adverse effects</w:t>
+        <w:t>About &lt;Site name</w:t>
+      </w:r>
+      <w:proofErr w:type="gramStart"/>
+      <w:r>
+        <w:t>&gt; :</w:t>
+      </w:r>
+      <w:proofErr w:type="gramEnd"/>
+      <w:r>
+        <w:t xml:space="preserve"> What is adverse effect reporting and why it is useful. It will contain statutory warning to contact a doctor if there are severe adverse effects</w:t>
       </w:r>
       <w:r>
         <w:t>.</w:t>
@@ -90,7 +96,15 @@
         </w:numPr>
       </w:pPr>
       <w:r>
-        <w:t>Report an adverse event : This will be the actual form where the reporter can fill in information</w:t>
+        <w:t xml:space="preserve">Report an adverse </w:t>
+      </w:r>
+      <w:proofErr w:type="gramStart"/>
+      <w:r>
+        <w:t>event :</w:t>
+      </w:r>
+      <w:proofErr w:type="gramEnd"/>
+      <w:r>
+        <w:t xml:space="preserve"> This will be the actual form where the reporter can fill in information</w:t>
       </w:r>
     </w:p>
     <w:p>
@@ -102,7 +116,15 @@
         </w:numPr>
       </w:pPr>
       <w:r>
-        <w:t>Data &amp; Analysis : This will have an option to either p</w:t>
+        <w:t xml:space="preserve">Data &amp; </w:t>
+      </w:r>
+      <w:proofErr w:type="gramStart"/>
+      <w:r>
+        <w:t>Analysis :</w:t>
+      </w:r>
+      <w:proofErr w:type="gramEnd"/>
+      <w:r>
+        <w:t xml:space="preserve"> This will have an option to either p</w:t>
       </w:r>
       <w:r>
         <w:t>roduce tables, maps, charts, and data extracts of vaccine adverse events</w:t>
@@ -119,8 +141,13 @@
           <w:numId w:val="2"/>
         </w:numPr>
       </w:pPr>
-      <w:r>
-        <w:t>FAQs : This will have a list of common questions and answers</w:t>
+      <w:proofErr w:type="gramStart"/>
+      <w:r>
+        <w:t>FAQs :</w:t>
+      </w:r>
+      <w:proofErr w:type="gramEnd"/>
+      <w:r>
+        <w:t xml:space="preserve"> This will have a list of common questions and answers</w:t>
       </w:r>
     </w:p>
     <w:p>
@@ -132,7 +159,15 @@
         </w:numPr>
       </w:pPr>
       <w:r>
-        <w:t xml:space="preserve">COVID19 Vaccines : This page will contain information about all the vaccines being used. Manufacturer, Dosage, Side effects, Efficacy etc. </w:t>
+        <w:t xml:space="preserve">COVID19 </w:t>
+      </w:r>
+      <w:proofErr w:type="gramStart"/>
+      <w:r>
+        <w:t>Vaccines :</w:t>
+      </w:r>
+      <w:proofErr w:type="gramEnd"/>
+      <w:r>
+        <w:t xml:space="preserve"> This page will contain information about all the vaccines being used. Manufacturer, Dosage, Side effects, Efficacy etc. </w:t>
       </w:r>
     </w:p>
     <w:p>
@@ -168,34 +203,73 @@
         </w:numPr>
       </w:pPr>
       <w:r>
-        <w:t xml:space="preserve"> First the site will ask the user to choose whether</w:t>
-      </w:r>
-    </w:p>
-    <w:p>
-      <w:pPr>
-        <w:pStyle w:val="ListParagraph"/>
-        <w:numPr>
-          <w:ilvl w:val="0"/>
-          <w:numId w:val="3"/>
-        </w:numPr>
-      </w:pPr>
-      <w:r>
-        <w:t>he is a Doctor/Healthcare provide</w:t>
-      </w:r>
-      <w:r>
-        <w:t>r</w:t>
-      </w:r>
-    </w:p>
-    <w:p>
-      <w:pPr>
-        <w:pStyle w:val="ListParagraph"/>
-        <w:numPr>
-          <w:ilvl w:val="0"/>
-          <w:numId w:val="3"/>
-        </w:numPr>
-      </w:pPr>
-      <w:r>
-        <w:t>a vaccinated person</w:t>
+        <w:t xml:space="preserve"> </w:t>
+      </w:r>
+      <w:r>
+        <w:t>The user will have to provide the following details</w:t>
+      </w:r>
+    </w:p>
+    <w:p>
+      <w:pPr>
+        <w:pStyle w:val="ListParagraph"/>
+        <w:numPr>
+          <w:ilvl w:val="0"/>
+          <w:numId w:val="4"/>
+        </w:numPr>
+      </w:pPr>
+      <w:r>
+        <w:t>First name of the reporter</w:t>
+      </w:r>
+    </w:p>
+    <w:p>
+      <w:pPr>
+        <w:pStyle w:val="ListParagraph"/>
+        <w:numPr>
+          <w:ilvl w:val="0"/>
+          <w:numId w:val="4"/>
+        </w:numPr>
+      </w:pPr>
+      <w:r>
+        <w:t>Last name of the reporter</w:t>
+      </w:r>
+    </w:p>
+    <w:p>
+      <w:pPr>
+        <w:pStyle w:val="ListParagraph"/>
+        <w:numPr>
+          <w:ilvl w:val="0"/>
+          <w:numId w:val="4"/>
+        </w:numPr>
+      </w:pPr>
+      <w:r>
+        <w:t>National registration number (Aadhar card number)</w:t>
+      </w:r>
+    </w:p>
+    <w:p>
+      <w:pPr>
+        <w:pStyle w:val="ListParagraph"/>
+        <w:numPr>
+          <w:ilvl w:val="0"/>
+          <w:numId w:val="4"/>
+        </w:numPr>
+      </w:pPr>
+      <w:r>
+        <w:t>Contact number</w:t>
+      </w:r>
+    </w:p>
+    <w:p>
+      <w:pPr>
+        <w:pStyle w:val="ListParagraph"/>
+        <w:numPr>
+          <w:ilvl w:val="0"/>
+          <w:numId w:val="4"/>
+        </w:numPr>
+      </w:pPr>
+      <w:r>
+        <w:t>Email ID</w:t>
+      </w:r>
+      <w:r>
+        <w:t xml:space="preserve"> (optional)</w:t>
       </w:r>
     </w:p>
     <w:p>
@@ -207,7 +281,19 @@
         </w:numPr>
       </w:pPr>
       <w:r>
-        <w:t>If the reporter is a doctor/healthcare provider, the following information will be required</w:t>
+        <w:t>After providing these details a pop-up will appear ‘For whom do you need to report the adverse effects. Two radio buttons will be available ‘Myself’ and ‘Another person’.</w:t>
+      </w:r>
+    </w:p>
+    <w:p>
+      <w:pPr>
+        <w:pStyle w:val="ListParagraph"/>
+        <w:numPr>
+          <w:ilvl w:val="0"/>
+          <w:numId w:val="2"/>
+        </w:numPr>
+      </w:pPr>
+      <w:r>
+        <w:t>Upon selecting any one of the buttons the website will prompt them to provide the following details</w:t>
       </w:r>
     </w:p>
     <w:p>
@@ -219,7 +305,10 @@
         </w:numPr>
       </w:pPr>
       <w:r>
-        <w:t>First name of the reporter</w:t>
+        <w:t>First name of the vaccinated person</w:t>
+      </w:r>
+      <w:r>
+        <w:t xml:space="preserve"> (if ‘Myself’ was selected this field will be pre-populated)</w:t>
       </w:r>
     </w:p>
     <w:p>
@@ -231,7 +320,13 @@
         </w:numPr>
       </w:pPr>
       <w:r>
-        <w:t>Last name of the reporter</w:t>
+        <w:t>Last name of the vaccinated person</w:t>
+      </w:r>
+      <w:r>
+        <w:t xml:space="preserve"> </w:t>
+      </w:r>
+      <w:r>
+        <w:t>(if ‘Myself’ was selected this field will be pre-populated)</w:t>
       </w:r>
     </w:p>
     <w:p>
@@ -243,7 +338,13 @@
         </w:numPr>
       </w:pPr>
       <w:r>
-        <w:t>Registration ID (optional)</w:t>
+        <w:t>Contact number of the vaccinated person</w:t>
+      </w:r>
+      <w:r>
+        <w:t xml:space="preserve"> </w:t>
+      </w:r>
+      <w:r>
+        <w:t>(if ‘Myself’ was selected this field will be pre-populated)</w:t>
       </w:r>
     </w:p>
     <w:p>
@@ -255,7 +356,7 @@
         </w:numPr>
       </w:pPr>
       <w:r>
-        <w:t>Name of the institution he is working for</w:t>
+        <w:t>Alternate contact number (optional)</w:t>
       </w:r>
     </w:p>
     <w:p>
@@ -267,7 +368,13 @@
         </w:numPr>
       </w:pPr>
       <w:r>
-        <w:t>Contact number</w:t>
+        <w:t>Address of the vaccinated person (optional)</w:t>
+      </w:r>
+      <w:r>
+        <w:t xml:space="preserve"> </w:t>
+      </w:r>
+      <w:r>
+        <w:t>(if ‘Myself’ was selected this field will be pre-populated)</w:t>
       </w:r>
     </w:p>
     <w:p>
@@ -279,7 +386,7 @@
         </w:numPr>
       </w:pPr>
       <w:r>
-        <w:t>Email ID</w:t>
+        <w:t>From a dropdown list select the Vaccine that was administered</w:t>
       </w:r>
     </w:p>
     <w:p>
@@ -291,7 +398,7 @@
         </w:numPr>
       </w:pPr>
       <w:r>
-        <w:t>Address of the institution</w:t>
+        <w:t>If the vaccine is a double dose one, give option whether one dose was administered or both doses</w:t>
       </w:r>
     </w:p>
     <w:p>
@@ -303,7 +410,10 @@
         </w:numPr>
       </w:pPr>
       <w:r>
-        <w:t>First name of the vaccinated person</w:t>
+        <w:t>Institute(s) from which the vaccine was administered</w:t>
+      </w:r>
+      <w:r>
+        <w:t xml:space="preserve"> (if two doses were administered then there will an option to enter two institution names)</w:t>
       </w:r>
     </w:p>
     <w:p>
@@ -315,7 +425,10 @@
         </w:numPr>
       </w:pPr>
       <w:r>
-        <w:t>Last name of the vaccinated person</w:t>
+        <w:t>Provide the date and time</w:t>
+      </w:r>
+      <w:r>
+        <w:t xml:space="preserve"> for both jabs (if applicable)</w:t>
       </w:r>
     </w:p>
     <w:p>
@@ -327,7 +440,7 @@
         </w:numPr>
       </w:pPr>
       <w:r>
-        <w:t>Contact number of the vaccinated person</w:t>
+        <w:t xml:space="preserve">Add in a symptom from a list of different side effects. </w:t>
       </w:r>
     </w:p>
     <w:p>
@@ -339,7 +452,23 @@
         </w:numPr>
       </w:pPr>
       <w:r>
-        <w:t>Address of the vaccinated person (optional)</w:t>
+        <w:t>Upon s</w:t>
+      </w:r>
+      <w:r>
+        <w:t>electing a symptom from the drop-down additional questions will appear.</w:t>
+      </w:r>
+    </w:p>
+    <w:p>
+      <w:pPr>
+        <w:pStyle w:val="ListParagraph"/>
+        <w:ind w:left="1080"/>
+      </w:pPr>
+      <w:r>
+        <w:lastRenderedPageBreak/>
+        <w:t xml:space="preserve">For example, if Fever is selected then the site will </w:t>
+      </w:r>
+      <w:r>
+        <w:t>provide the temperature range and ask the user to select one option</w:t>
       </w:r>
     </w:p>
     <w:p>
@@ -351,7 +480,10 @@
         </w:numPr>
       </w:pPr>
       <w:r>
-        <w:t>From a dropdown list select the Vaccine that was administered</w:t>
+        <w:t>After adding the first symptom, the user will get a pop-up ‘Do you want to report anything more’</w:t>
+      </w:r>
+      <w:r>
+        <w:t>.</w:t>
       </w:r>
     </w:p>
     <w:p>
@@ -363,7 +495,7 @@
         </w:numPr>
       </w:pPr>
       <w:r>
-        <w:t>Provide the date and time</w:t>
+        <w:t>If he selects ‘Yes’ then it will again ask him to add in a symptom from a list of different side effects.</w:t>
       </w:r>
     </w:p>
     <w:p>
@@ -375,73 +507,6 @@
         </w:numPr>
       </w:pPr>
       <w:r>
-        <w:t xml:space="preserve">Add in a symptom from a list of different side effects. </w:t>
-      </w:r>
-    </w:p>
-    <w:p>
-      <w:pPr>
-        <w:pStyle w:val="ListParagraph"/>
-        <w:numPr>
-          <w:ilvl w:val="0"/>
-          <w:numId w:val="4"/>
-        </w:numPr>
-      </w:pPr>
-      <w:r>
-        <w:t>Upon s</w:t>
-      </w:r>
-      <w:r>
-        <w:t>electing a symptom from the drop-down additional questions will appear.</w:t>
-      </w:r>
-    </w:p>
-    <w:p>
-      <w:pPr>
-        <w:pStyle w:val="ListParagraph"/>
-        <w:ind w:left="1080"/>
-      </w:pPr>
-      <w:r>
-        <w:t xml:space="preserve">For example, if Fever is selected then the site will </w:t>
-      </w:r>
-      <w:r>
-        <w:t>provide the temperature range and ask the user to select one option</w:t>
-      </w:r>
-    </w:p>
-    <w:p>
-      <w:pPr>
-        <w:pStyle w:val="ListParagraph"/>
-        <w:numPr>
-          <w:ilvl w:val="0"/>
-          <w:numId w:val="4"/>
-        </w:numPr>
-      </w:pPr>
-      <w:r>
-        <w:lastRenderedPageBreak/>
-        <w:t>After adding the first symptom, the user will get a pop-up ‘Do you want to report anything more’</w:t>
-      </w:r>
-      <w:r>
-        <w:t>.</w:t>
-      </w:r>
-    </w:p>
-    <w:p>
-      <w:pPr>
-        <w:pStyle w:val="ListParagraph"/>
-        <w:numPr>
-          <w:ilvl w:val="0"/>
-          <w:numId w:val="4"/>
-        </w:numPr>
-      </w:pPr>
-      <w:r>
-        <w:t>If he selects ‘Yes’ then it will again ask him to add in a symptom from a list of different side effects.</w:t>
-      </w:r>
-    </w:p>
-    <w:p>
-      <w:pPr>
-        <w:pStyle w:val="ListParagraph"/>
-        <w:numPr>
-          <w:ilvl w:val="0"/>
-          <w:numId w:val="4"/>
-        </w:numPr>
-      </w:pPr>
-      <w:r>
         <w:t>There will be an option ‘Other’ which will generate a text field to add information.</w:t>
       </w:r>
     </w:p>
@@ -454,183 +519,7 @@
         </w:numPr>
       </w:pPr>
       <w:r>
-        <w:t>If the person has been vaccinated himself</w:t>
-      </w:r>
-    </w:p>
-    <w:p>
-      <w:pPr>
-        <w:pStyle w:val="ListParagraph"/>
-        <w:ind w:left="1080"/>
-      </w:pPr>
-      <w:r>
-        <w:t>•</w:t>
-      </w:r>
-      <w:r>
-        <w:tab/>
-        <w:t>First name of the vaccinated person</w:t>
-      </w:r>
-    </w:p>
-    <w:p>
-      <w:pPr>
-        <w:pStyle w:val="ListParagraph"/>
-        <w:ind w:left="1080"/>
-      </w:pPr>
-      <w:r>
-        <w:t>•</w:t>
-      </w:r>
-      <w:r>
-        <w:tab/>
-        <w:t>Last name of the vaccinated person</w:t>
-      </w:r>
-    </w:p>
-    <w:p>
-      <w:pPr>
-        <w:pStyle w:val="ListParagraph"/>
-        <w:ind w:left="1080"/>
-      </w:pPr>
-      <w:r>
-        <w:t>•</w:t>
-      </w:r>
-      <w:r>
-        <w:tab/>
-        <w:t>Contact number of the vaccinated person</w:t>
-      </w:r>
-    </w:p>
-    <w:p>
-      <w:pPr>
-        <w:pStyle w:val="ListParagraph"/>
-        <w:ind w:left="1080"/>
-      </w:pPr>
-      <w:r>
-        <w:t>•</w:t>
-      </w:r>
-      <w:r>
-        <w:tab/>
-        <w:t>Address of the vaccinated person</w:t>
-      </w:r>
-    </w:p>
-    <w:p>
-      <w:pPr>
-        <w:pStyle w:val="ListParagraph"/>
-        <w:numPr>
-          <w:ilvl w:val="0"/>
-          <w:numId w:val="11"/>
-        </w:numPr>
-      </w:pPr>
-      <w:r>
-        <w:t>Email address of the vaccinated person (optional)</w:t>
-      </w:r>
-    </w:p>
-    <w:p>
-      <w:pPr>
-        <w:pStyle w:val="ListParagraph"/>
-        <w:ind w:left="1080"/>
-      </w:pPr>
-      <w:r>
-        <w:t>•</w:t>
-      </w:r>
-      <w:r>
-        <w:tab/>
-        <w:t>From a dropdown list select the Vaccine that was administered</w:t>
-      </w:r>
-    </w:p>
-    <w:p>
-      <w:pPr>
-        <w:pStyle w:val="ListParagraph"/>
-        <w:numPr>
-          <w:ilvl w:val="0"/>
-          <w:numId w:val="12"/>
-        </w:numPr>
-      </w:pPr>
-      <w:r>
-        <w:t>If the vaccine is a double dose one, give option whether one dose was administered or both doses</w:t>
-      </w:r>
-    </w:p>
-    <w:p>
-      <w:pPr>
-        <w:pStyle w:val="ListParagraph"/>
-        <w:ind w:left="1080"/>
-      </w:pPr>
-      <w:r>
-        <w:t>•</w:t>
-      </w:r>
-      <w:r>
-        <w:tab/>
-        <w:t>Provide the date and time</w:t>
-      </w:r>
-    </w:p>
-    <w:p>
-      <w:pPr>
-        <w:pStyle w:val="ListParagraph"/>
-        <w:ind w:left="1080"/>
-      </w:pPr>
-      <w:r>
-        <w:t>•</w:t>
-      </w:r>
-      <w:r>
-        <w:tab/>
-        <w:t xml:space="preserve">Add in a symptom from a list of different side effects. </w:t>
-      </w:r>
-    </w:p>
-    <w:p>
-      <w:pPr>
-        <w:pStyle w:val="ListParagraph"/>
-        <w:ind w:left="1080"/>
-      </w:pPr>
-      <w:r>
-        <w:t>•</w:t>
-      </w:r>
-      <w:r>
-        <w:tab/>
-        <w:t>Upon selecting a symptom from the drop-down additional questions will appear.</w:t>
-      </w:r>
-    </w:p>
-    <w:p>
-      <w:pPr>
-        <w:pStyle w:val="ListParagraph"/>
-        <w:ind w:left="1080"/>
-      </w:pPr>
-      <w:r>
-        <w:t>For example, if Fever is selected then the site will provide the temperature range and ask the user to select one option</w:t>
-      </w:r>
-    </w:p>
-    <w:p>
-      <w:pPr>
-        <w:pStyle w:val="ListParagraph"/>
-        <w:ind w:left="1080"/>
-      </w:pPr>
-      <w:r>
-        <w:t>•</w:t>
-      </w:r>
-      <w:r>
-        <w:tab/>
-        <w:t>After adding the first symptom, the user will get a pop-up ‘Do you want to report anything more’.</w:t>
-      </w:r>
-    </w:p>
-    <w:p>
-      <w:pPr>
-        <w:pStyle w:val="ListParagraph"/>
-        <w:ind w:left="1080"/>
-      </w:pPr>
-      <w:r>
-        <w:t>•</w:t>
-      </w:r>
-      <w:r>
-        <w:tab/>
-        <w:t>If he selects ‘Yes’ then it will again ask him to add in a symptom from a list of different side effects.</w:t>
-      </w:r>
-    </w:p>
-    <w:p>
-      <w:pPr>
-        <w:pStyle w:val="ListParagraph"/>
-        <w:ind w:left="1080"/>
-      </w:pPr>
-      <w:r>
-        <w:t>•</w:t>
-      </w:r>
-      <w:r>
-        <w:tab/>
-        <w:t>There will be an option ‘Other’ which will generate a text field to add information.</w:t>
+        <w:t>There is an option to ‘Save’ or ‘Submit’ the form</w:t>
       </w:r>
     </w:p>
     <w:p>
@@ -642,7 +531,7 @@
         </w:numPr>
       </w:pPr>
       <w:r>
-        <w:t>There is an option to ‘Save’ or ‘Submit’ the form</w:t>
+        <w:t>The user can click on the ‘Save’ button but the ‘Submit’ button will be inactive till the user checks the acceptance box (example ‘I hereby confirm that the information provided is correct to the best of my knowledge’ and ‘I hereby provide my consent allowing IBM to use my personal information’)</w:t>
       </w:r>
     </w:p>
     <w:p>

</xml_diff>

<commit_message>
Updated the use case document.
</commit_message>
<xml_diff>
--- a/Documents/User case_VAERS.docx
+++ b/Documents/User case_VAERS.docx
@@ -66,11 +66,9 @@
       <w:r>
         <w:t>About &lt;Site name</w:t>
       </w:r>
-      <w:proofErr w:type="gramStart"/>
-      <w:r>
-        <w:t>&gt; :</w:t>
-      </w:r>
-      <w:proofErr w:type="gramEnd"/>
+      <w:r>
+        <w:t>&gt;:</w:t>
+      </w:r>
       <w:r>
         <w:t xml:space="preserve"> What is adverse effect reporting and why it is useful. It will contain statutory warning to contact a doctor if there are severe adverse effects</w:t>
       </w:r>
@@ -98,11 +96,9 @@
       <w:r>
         <w:t xml:space="preserve">Report an adverse </w:t>
       </w:r>
-      <w:proofErr w:type="gramStart"/>
-      <w:r>
-        <w:t>event :</w:t>
-      </w:r>
-      <w:proofErr w:type="gramEnd"/>
+      <w:r>
+        <w:t>event:</w:t>
+      </w:r>
       <w:r>
         <w:t xml:space="preserve"> This will be the actual form where the reporter can fill in information</w:t>
       </w:r>
@@ -118,11 +114,9 @@
       <w:r>
         <w:t xml:space="preserve">Data &amp; </w:t>
       </w:r>
-      <w:proofErr w:type="gramStart"/>
-      <w:r>
-        <w:t>Analysis :</w:t>
-      </w:r>
-      <w:proofErr w:type="gramEnd"/>
+      <w:r>
+        <w:t>Analysis:</w:t>
+      </w:r>
       <w:r>
         <w:t xml:space="preserve"> This will have an option to either p</w:t>
       </w:r>
@@ -141,11 +135,9 @@
           <w:numId w:val="2"/>
         </w:numPr>
       </w:pPr>
-      <w:proofErr w:type="gramStart"/>
-      <w:r>
-        <w:t>FAQs :</w:t>
-      </w:r>
-      <w:proofErr w:type="gramEnd"/>
+      <w:r>
+        <w:t>FAQs:</w:t>
+      </w:r>
       <w:r>
         <w:t xml:space="preserve"> This will have a list of common questions and answers</w:t>
       </w:r>
@@ -161,11 +153,9 @@
       <w:r>
         <w:t xml:space="preserve">COVID19 </w:t>
       </w:r>
-      <w:proofErr w:type="gramStart"/>
-      <w:r>
-        <w:t>Vaccines :</w:t>
-      </w:r>
-      <w:proofErr w:type="gramEnd"/>
+      <w:r>
+        <w:t>Vaccines:</w:t>
+      </w:r>
       <w:r>
         <w:t xml:space="preserve"> This page will contain information about all the vaccines being used. Manufacturer, Dosage, Side effects, Efficacy etc. </w:t>
       </w:r>
@@ -197,16 +187,330 @@
     <w:p>
       <w:pPr>
         <w:pStyle w:val="ListParagraph"/>
+      </w:pPr>
+      <w:r>
+        <w:t>The page will contain four tabs: User details, Reporter details, Vaccine details and Adverse Events</w:t>
+      </w:r>
+    </w:p>
+    <w:p>
+      <w:pPr>
+        <w:pStyle w:val="ListParagraph"/>
+      </w:pPr>
+      <w:r>
+        <w:t>On selecting the ‘Report an adverse event’ option, the user will be prompted to provide the Aadhar card number.</w:t>
+      </w:r>
+    </w:p>
+    <w:p>
+      <w:pPr>
+        <w:pStyle w:val="ListParagraph"/>
         <w:numPr>
           <w:ilvl w:val="0"/>
           <w:numId w:val="2"/>
         </w:numPr>
       </w:pPr>
       <w:r>
+        <w:t xml:space="preserve">If the user is registering an adverse event for the first </w:t>
+      </w:r>
+      <w:r>
+        <w:t>time,</w:t>
+      </w:r>
+      <w:r>
+        <w:t xml:space="preserve"> he will receive a pop-up notification ‘This is the first time you are reporting an adverse effect. Do you wish to continue?’</w:t>
+      </w:r>
+    </w:p>
+    <w:p>
+      <w:pPr>
+        <w:pStyle w:val="ListParagraph"/>
+        <w:numPr>
+          <w:ilvl w:val="0"/>
+          <w:numId w:val="14"/>
+        </w:numPr>
+      </w:pPr>
+      <w:r>
+        <w:t>On Selecting ‘Yes’ the application will open the ‘User details’ tab and ask for the following information:</w:t>
+      </w:r>
+    </w:p>
+    <w:p>
+      <w:pPr>
+        <w:pStyle w:val="ListParagraph"/>
+        <w:numPr>
+          <w:ilvl w:val="0"/>
+          <w:numId w:val="4"/>
+        </w:numPr>
+      </w:pPr>
+      <w:r>
+        <w:t xml:space="preserve">First name of the </w:t>
+      </w:r>
+      <w:r>
+        <w:t>user</w:t>
+      </w:r>
+    </w:p>
+    <w:p>
+      <w:pPr>
+        <w:pStyle w:val="ListParagraph"/>
+        <w:numPr>
+          <w:ilvl w:val="0"/>
+          <w:numId w:val="4"/>
+        </w:numPr>
+      </w:pPr>
+      <w:r>
+        <w:t>Middle name of the user (optional)</w:t>
+      </w:r>
+    </w:p>
+    <w:p>
+      <w:pPr>
+        <w:pStyle w:val="ListParagraph"/>
+        <w:numPr>
+          <w:ilvl w:val="0"/>
+          <w:numId w:val="4"/>
+        </w:numPr>
+      </w:pPr>
+      <w:r>
+        <w:t xml:space="preserve">Last name of the </w:t>
+      </w:r>
+      <w:r>
+        <w:t>user</w:t>
+      </w:r>
+    </w:p>
+    <w:p>
+      <w:pPr>
+        <w:pStyle w:val="ListParagraph"/>
+        <w:numPr>
+          <w:ilvl w:val="0"/>
+          <w:numId w:val="4"/>
+        </w:numPr>
+      </w:pPr>
+      <w:r>
+        <w:t>National registration number (Aadhar card number)</w:t>
+      </w:r>
+    </w:p>
+    <w:p>
+      <w:pPr>
+        <w:pStyle w:val="ListParagraph"/>
+        <w:numPr>
+          <w:ilvl w:val="0"/>
+          <w:numId w:val="4"/>
+        </w:numPr>
+      </w:pPr>
+      <w:r>
+        <w:t>Contact number</w:t>
+      </w:r>
+    </w:p>
+    <w:p>
+      <w:pPr>
+        <w:pStyle w:val="ListParagraph"/>
+        <w:numPr>
+          <w:ilvl w:val="0"/>
+          <w:numId w:val="4"/>
+        </w:numPr>
+      </w:pPr>
+      <w:r>
+        <w:t>Alternate contact number</w:t>
+      </w:r>
+    </w:p>
+    <w:p>
+      <w:pPr>
+        <w:pStyle w:val="ListParagraph"/>
+        <w:numPr>
+          <w:ilvl w:val="0"/>
+          <w:numId w:val="4"/>
+        </w:numPr>
+      </w:pPr>
+      <w:r>
+        <w:t>Email ID</w:t>
+      </w:r>
+      <w:r>
+        <w:t xml:space="preserve"> (optional)</w:t>
+      </w:r>
+    </w:p>
+    <w:p>
+      <w:pPr>
+        <w:pStyle w:val="ListParagraph"/>
+        <w:numPr>
+          <w:ilvl w:val="0"/>
+          <w:numId w:val="4"/>
+        </w:numPr>
+      </w:pPr>
+      <w:r>
+        <w:t>Address of the user</w:t>
+      </w:r>
+    </w:p>
+    <w:p>
+      <w:pPr>
+        <w:pStyle w:val="ListParagraph"/>
+        <w:numPr>
+          <w:ilvl w:val="0"/>
+          <w:numId w:val="4"/>
+        </w:numPr>
+      </w:pPr>
+      <w:r>
+        <w:t>Age of the user</w:t>
+      </w:r>
+    </w:p>
+    <w:p>
+      <w:pPr>
+        <w:pStyle w:val="ListParagraph"/>
+        <w:numPr>
+          <w:ilvl w:val="0"/>
+          <w:numId w:val="4"/>
+        </w:numPr>
+      </w:pPr>
+      <w:r>
+        <w:t>Date of birth of the user</w:t>
+      </w:r>
+    </w:p>
+    <w:p>
+      <w:pPr>
+        <w:pStyle w:val="ListParagraph"/>
+        <w:numPr>
+          <w:ilvl w:val="0"/>
+          <w:numId w:val="4"/>
+        </w:numPr>
+      </w:pPr>
+      <w:r>
+        <w:t>Sex of the user</w:t>
+      </w:r>
+    </w:p>
+    <w:p>
+      <w:pPr>
+        <w:pStyle w:val="ListParagraph"/>
+        <w:numPr>
+          <w:ilvl w:val="0"/>
+          <w:numId w:val="4"/>
+        </w:numPr>
+      </w:pPr>
+      <w:r>
+        <w:t xml:space="preserve">If the user sex is selected as ‘Female’, another </w:t>
+      </w:r>
+      <w:r>
+        <w:t>question</w:t>
+      </w:r>
+      <w:r>
+        <w:t xml:space="preserve"> ‘Are you going through pregnancy?’</w:t>
+      </w:r>
+      <w:r>
+        <w:t xml:space="preserve"> will appear.</w:t>
+      </w:r>
+    </w:p>
+    <w:p>
+      <w:pPr>
+        <w:pStyle w:val="ListParagraph"/>
+        <w:numPr>
+          <w:ilvl w:val="0"/>
+          <w:numId w:val="4"/>
+        </w:numPr>
+      </w:pPr>
+      <w:bookmarkStart w:id="0" w:name="_Hlk77241464"/>
+      <w:r>
+        <w:t>Regarding information about medical conditions, the user will have to answer the question ‘Do you have any pre-existing conditions?’.</w:t>
+      </w:r>
+    </w:p>
+    <w:bookmarkEnd w:id="0"/>
+    <w:p>
+      <w:pPr>
+        <w:pStyle w:val="ListParagraph"/>
+        <w:numPr>
+          <w:ilvl w:val="0"/>
+          <w:numId w:val="2"/>
+        </w:numPr>
+      </w:pPr>
+      <w:r>
+        <w:t>On selecting ‘Yes’</w:t>
+      </w:r>
+      <w:r>
+        <w:t xml:space="preserve"> the user will be given an option to select from the list of medical illness.</w:t>
+      </w:r>
+    </w:p>
+    <w:p>
+      <w:pPr>
+        <w:pStyle w:val="ListParagraph"/>
+        <w:ind w:left="1080"/>
+      </w:pPr>
+      <w:r>
+        <w:lastRenderedPageBreak/>
+        <w:t>•</w:t>
+      </w:r>
+      <w:r>
+        <w:tab/>
+        <w:t xml:space="preserve">Regarding information about </w:t>
+      </w:r>
+      <w:r>
+        <w:t>allergic</w:t>
+      </w:r>
+      <w:r>
         <w:t xml:space="preserve"> </w:t>
       </w:r>
       <w:r>
-        <w:t>The user will have to provide the following details</w:t>
+        <w:t>reactions</w:t>
+      </w:r>
+      <w:r>
+        <w:t>, the user will have to answer the question ‘D</w:t>
+      </w:r>
+      <w:r>
+        <w:t xml:space="preserve">id </w:t>
+      </w:r>
+      <w:r>
+        <w:t xml:space="preserve">you </w:t>
+      </w:r>
+      <w:r>
+        <w:t>experience</w:t>
+      </w:r>
+      <w:r>
+        <w:t xml:space="preserve"> any </w:t>
+      </w:r>
+      <w:r>
+        <w:t>allergic reactions from vaccination in the past</w:t>
+      </w:r>
+      <w:r>
+        <w:t>?’.</w:t>
+      </w:r>
+      <w:r>
+        <w:t xml:space="preserve"> On selecting ‘Yes’ the user will be prompted to enter his condition details.</w:t>
+      </w:r>
+    </w:p>
+    <w:p>
+      <w:pPr>
+        <w:pStyle w:val="ListParagraph"/>
+        <w:ind w:left="1080"/>
+      </w:pPr>
+    </w:p>
+    <w:p>
+      <w:pPr>
+        <w:pStyle w:val="ListParagraph"/>
+        <w:numPr>
+          <w:ilvl w:val="0"/>
+          <w:numId w:val="2"/>
+        </w:numPr>
+      </w:pPr>
+      <w:r>
+        <w:t>After providing these details a pop-up will appear ‘For whom do you need to report the adverse effects. Two radio buttons will be available ‘Myself’ and ‘Another person’.</w:t>
+      </w:r>
+    </w:p>
+    <w:p>
+      <w:pPr>
+        <w:pStyle w:val="ListParagraph"/>
+        <w:numPr>
+          <w:ilvl w:val="0"/>
+          <w:numId w:val="2"/>
+        </w:numPr>
+      </w:pPr>
+      <w:r>
+        <w:t xml:space="preserve">Upon selecting </w:t>
+      </w:r>
+      <w:r>
+        <w:t>‘Another person’, the user will be prompted to select his relationship with the vaccinated person.</w:t>
+      </w:r>
+    </w:p>
+    <w:p>
+      <w:pPr>
+        <w:pStyle w:val="ListParagraph"/>
+        <w:numPr>
+          <w:ilvl w:val="0"/>
+          <w:numId w:val="2"/>
+        </w:numPr>
+      </w:pPr>
+      <w:r>
+        <w:t>Upon selecting the same, the user will be redirected to the ‘Reporter’ tab where the following information will be needed (if the user had selected ‘Myself’ initially he will be taken directly to the ‘Vaccine details’ tab)</w:t>
       </w:r>
     </w:p>
     <w:p>
@@ -218,7 +522,10 @@
         </w:numPr>
       </w:pPr>
       <w:r>
-        <w:t>First name of the reporter</w:t>
+        <w:t xml:space="preserve">First name of the </w:t>
+      </w:r>
+      <w:r>
+        <w:t>reporter</w:t>
       </w:r>
     </w:p>
     <w:p>
@@ -230,7 +537,7 @@
         </w:numPr>
       </w:pPr>
       <w:r>
-        <w:t>Last name of the reporter</w:t>
+        <w:t>Middle name of the reporter</w:t>
       </w:r>
     </w:p>
     <w:p>
@@ -242,7 +549,10 @@
         </w:numPr>
       </w:pPr>
       <w:r>
-        <w:t>National registration number (Aadhar card number)</w:t>
+        <w:t xml:space="preserve">Last name of the </w:t>
+      </w:r>
+      <w:r>
+        <w:t>reporter</w:t>
       </w:r>
     </w:p>
     <w:p>
@@ -254,7 +564,13 @@
         </w:numPr>
       </w:pPr>
       <w:r>
-        <w:t>Contact number</w:t>
+        <w:t xml:space="preserve">Contact number of the </w:t>
+      </w:r>
+      <w:r>
+        <w:t>reporte</w:t>
+      </w:r>
+      <w:r>
+        <w:t>r</w:t>
       </w:r>
     </w:p>
     <w:p>
@@ -266,10 +582,7 @@
         </w:numPr>
       </w:pPr>
       <w:r>
-        <w:t>Email ID</w:t>
-      </w:r>
-      <w:r>
-        <w:t xml:space="preserve"> (optional)</w:t>
+        <w:t>Alternate contact number (optional)</w:t>
       </w:r>
     </w:p>
     <w:p>
@@ -281,7 +594,88 @@
         </w:numPr>
       </w:pPr>
       <w:r>
-        <w:t>After providing these details a pop-up will appear ‘For whom do you need to report the adverse effects. Two radio buttons will be available ‘Myself’ and ‘Another person’.</w:t>
+        <w:t>Upon filling up these details and clicking on the Next button the user will be redirected to the ‘Vaccine details’ tab, where he will need to fill in the following information</w:t>
+      </w:r>
+    </w:p>
+    <w:p>
+      <w:pPr>
+        <w:pStyle w:val="ListParagraph"/>
+        <w:numPr>
+          <w:ilvl w:val="0"/>
+          <w:numId w:val="4"/>
+        </w:numPr>
+      </w:pPr>
+      <w:r>
+        <w:t>From a dropdown list select the Vaccine that was administered</w:t>
+      </w:r>
+    </w:p>
+    <w:p>
+      <w:pPr>
+        <w:pStyle w:val="ListParagraph"/>
+        <w:numPr>
+          <w:ilvl w:val="0"/>
+          <w:numId w:val="4"/>
+        </w:numPr>
+      </w:pPr>
+      <w:r>
+        <w:t xml:space="preserve">If the vaccine is a </w:t>
+      </w:r>
+      <w:r>
+        <w:t>multi-dose</w:t>
+      </w:r>
+      <w:r>
+        <w:t xml:space="preserve"> one, give option </w:t>
+      </w:r>
+      <w:r>
+        <w:t>to choose how many doses have been administered</w:t>
+      </w:r>
+    </w:p>
+    <w:p>
+      <w:pPr>
+        <w:pStyle w:val="ListParagraph"/>
+        <w:numPr>
+          <w:ilvl w:val="0"/>
+          <w:numId w:val="4"/>
+        </w:numPr>
+      </w:pPr>
+      <w:r>
+        <w:t>Institute(s) from which the vaccine was administered</w:t>
+      </w:r>
+      <w:r>
+        <w:t xml:space="preserve"> (if </w:t>
+      </w:r>
+      <w:r>
+        <w:t>multiple</w:t>
+      </w:r>
+      <w:r>
+        <w:t xml:space="preserve"> doses were administered then there will an option to enter </w:t>
+      </w:r>
+      <w:r>
+        <w:t>multiple</w:t>
+      </w:r>
+      <w:r>
+        <w:t xml:space="preserve"> institution names)</w:t>
+      </w:r>
+    </w:p>
+    <w:p>
+      <w:pPr>
+        <w:pStyle w:val="ListParagraph"/>
+        <w:numPr>
+          <w:ilvl w:val="0"/>
+          <w:numId w:val="4"/>
+        </w:numPr>
+      </w:pPr>
+      <w:r>
+        <w:t>Provide the date and time</w:t>
+      </w:r>
+      <w:r>
+        <w:t xml:space="preserve"> for </w:t>
+      </w:r>
+      <w:r>
+        <w:t>the</w:t>
+      </w:r>
+      <w:r>
+        <w:t xml:space="preserve"> jabs </w:t>
       </w:r>
     </w:p>
     <w:p>
@@ -293,7 +687,7 @@
         </w:numPr>
       </w:pPr>
       <w:r>
-        <w:t>Upon selecting any one of the buttons the website will prompt them to provide the following details</w:t>
+        <w:t>After filling in these details and clicking on the ‘Next’ button, the user will be redirected to the ‘Adverse Event details’ tab where the following information needs to be filled in</w:t>
       </w:r>
     </w:p>
     <w:p>
@@ -305,10 +699,7 @@
         </w:numPr>
       </w:pPr>
       <w:r>
-        <w:t>First name of the vaccinated person</w:t>
-      </w:r>
-      <w:r>
-        <w:t xml:space="preserve"> (if ‘Myself’ was selected this field will be pre-populated)</w:t>
+        <w:t xml:space="preserve">Add in a symptom from a list of different side effects. </w:t>
       </w:r>
     </w:p>
     <w:p>
@@ -320,13 +711,22 @@
         </w:numPr>
       </w:pPr>
       <w:r>
-        <w:t>Last name of the vaccinated person</w:t>
-      </w:r>
-      <w:r>
-        <w:t xml:space="preserve"> </w:t>
-      </w:r>
-      <w:r>
-        <w:t>(if ‘Myself’ was selected this field will be pre-populated)</w:t>
+        <w:t>Upon s</w:t>
+      </w:r>
+      <w:r>
+        <w:t>electing a symptom from the drop-down additional questions will appear.</w:t>
+      </w:r>
+    </w:p>
+    <w:p>
+      <w:pPr>
+        <w:pStyle w:val="ListParagraph"/>
+        <w:ind w:left="1080"/>
+      </w:pPr>
+      <w:r>
+        <w:t xml:space="preserve">For example, if Fever is selected then the site will </w:t>
+      </w:r>
+      <w:r>
+        <w:t>provide the temperature range and ask the user to select one option</w:t>
       </w:r>
     </w:p>
     <w:p>
@@ -338,13 +738,7 @@
         </w:numPr>
       </w:pPr>
       <w:r>
-        <w:t>Contact number of the vaccinated person</w:t>
-      </w:r>
-      <w:r>
-        <w:t xml:space="preserve"> </w:t>
-      </w:r>
-      <w:r>
-        <w:t>(if ‘Myself’ was selected this field will be pre-populated)</w:t>
+        <w:t>The user will also be asked ‘From when did you start experiencing the symptoms’ and he will need to enter the date</w:t>
       </w:r>
     </w:p>
     <w:p>
@@ -356,7 +750,10 @@
         </w:numPr>
       </w:pPr>
       <w:r>
-        <w:t>Alternate contact number (optional)</w:t>
+        <w:t>After adding the first symptom, the user will get a pop-up ‘Do you want to report anything more’</w:t>
+      </w:r>
+      <w:r>
+        <w:t>.</w:t>
       </w:r>
     </w:p>
     <w:p>
@@ -368,13 +765,7 @@
         </w:numPr>
       </w:pPr>
       <w:r>
-        <w:t>Address of the vaccinated person (optional)</w:t>
-      </w:r>
-      <w:r>
-        <w:t xml:space="preserve"> </w:t>
-      </w:r>
-      <w:r>
-        <w:t>(if ‘Myself’ was selected this field will be pre-populated)</w:t>
+        <w:t>If he selects ‘Yes’ then it will again ask him to add in a symptom from a list of different side effects.</w:t>
       </w:r>
     </w:p>
     <w:p>
@@ -386,7 +777,7 @@
         </w:numPr>
       </w:pPr>
       <w:r>
-        <w:t>From a dropdown list select the Vaccine that was administered</w:t>
+        <w:t>The user will also be asked ‘From when did you start experiencing the symptoms’ and he will need to enter the date</w:t>
       </w:r>
     </w:p>
     <w:p>
@@ -398,7 +789,13 @@
         </w:numPr>
       </w:pPr>
       <w:r>
-        <w:t>If the vaccine is a double dose one, give option whether one dose was administered or both doses</w:t>
+        <w:t>There will be an option ‘</w:t>
+      </w:r>
+      <w:r>
+        <w:t>Add additional details’</w:t>
+      </w:r>
+      <w:r>
+        <w:t xml:space="preserve"> which will generate a text field to add information.</w:t>
       </w:r>
     </w:p>
     <w:p>
@@ -410,10 +807,10 @@
         </w:numPr>
       </w:pPr>
       <w:r>
-        <w:t>Institute(s) from which the vaccine was administered</w:t>
-      </w:r>
-      <w:r>
-        <w:t xml:space="preserve"> (if two doses were administered then there will an option to enter two institution names)</w:t>
+        <w:t xml:space="preserve">The user will also have to provide a response to ‘Did you need to consult your doctor or health care provider’. If the user selects </w:t>
+      </w:r>
+      <w:r>
+        <w:t>‘Yes’ then he will receive a text box with message ‘Please add the details of the medicines used for treatment’</w:t>
       </w:r>
     </w:p>
     <w:p>
@@ -425,10 +822,8 @@
         </w:numPr>
       </w:pPr>
       <w:r>
-        <w:t>Provide the date and time</w:t>
-      </w:r>
-      <w:r>
-        <w:t xml:space="preserve"> for both jabs (if applicable)</w:t>
+        <w:lastRenderedPageBreak/>
+        <w:t>Then the user will be asked ‘Did you recover completely from the above mentioned adverse events’. On selecting ‘Yes’, he will be prompted to enter the recovery date.</w:t>
       </w:r>
     </w:p>
     <w:p>
@@ -440,74 +835,7 @@
         </w:numPr>
       </w:pPr>
       <w:r>
-        <w:t xml:space="preserve">Add in a symptom from a list of different side effects. </w:t>
-      </w:r>
-    </w:p>
-    <w:p>
-      <w:pPr>
-        <w:pStyle w:val="ListParagraph"/>
-        <w:numPr>
-          <w:ilvl w:val="0"/>
-          <w:numId w:val="4"/>
-        </w:numPr>
-      </w:pPr>
-      <w:r>
-        <w:t>Upon s</w:t>
-      </w:r>
-      <w:r>
-        <w:t>electing a symptom from the drop-down additional questions will appear.</w:t>
-      </w:r>
-    </w:p>
-    <w:p>
-      <w:pPr>
-        <w:pStyle w:val="ListParagraph"/>
-        <w:ind w:left="1080"/>
-      </w:pPr>
-      <w:r>
-        <w:lastRenderedPageBreak/>
-        <w:t xml:space="preserve">For example, if Fever is selected then the site will </w:t>
-      </w:r>
-      <w:r>
-        <w:t>provide the temperature range and ask the user to select one option</w:t>
-      </w:r>
-    </w:p>
-    <w:p>
-      <w:pPr>
-        <w:pStyle w:val="ListParagraph"/>
-        <w:numPr>
-          <w:ilvl w:val="0"/>
-          <w:numId w:val="4"/>
-        </w:numPr>
-      </w:pPr>
-      <w:r>
-        <w:t>After adding the first symptom, the user will get a pop-up ‘Do you want to report anything more’</w:t>
-      </w:r>
-      <w:r>
-        <w:t>.</w:t>
-      </w:r>
-    </w:p>
-    <w:p>
-      <w:pPr>
-        <w:pStyle w:val="ListParagraph"/>
-        <w:numPr>
-          <w:ilvl w:val="0"/>
-          <w:numId w:val="4"/>
-        </w:numPr>
-      </w:pPr>
-      <w:r>
-        <w:t>If he selects ‘Yes’ then it will again ask him to add in a symptom from a list of different side effects.</w:t>
-      </w:r>
-    </w:p>
-    <w:p>
-      <w:pPr>
-        <w:pStyle w:val="ListParagraph"/>
-        <w:numPr>
-          <w:ilvl w:val="0"/>
-          <w:numId w:val="4"/>
-        </w:numPr>
-      </w:pPr>
-      <w:r>
-        <w:t>There will be an option ‘Other’ which will generate a text field to add information.</w:t>
+        <w:t>The user will also need to answer ‘Did the adverse event result in death of the vaccinated person’. If the response is ‘Yes’ then the user will be prompted to enter the date of death.</w:t>
       </w:r>
     </w:p>
     <w:p>
@@ -519,7 +847,16 @@
         </w:numPr>
       </w:pPr>
       <w:r>
-        <w:t>There is an option to ‘Save’ or ‘Submit’ the form</w:t>
+        <w:t>After filling all the required details, t</w:t>
+      </w:r>
+      <w:r>
+        <w:t xml:space="preserve">here </w:t>
+      </w:r>
+      <w:r>
+        <w:t>will</w:t>
+      </w:r>
+      <w:r>
+        <w:t xml:space="preserve"> an option to ‘Save’ or ‘Submit’ the form</w:t>
       </w:r>
     </w:p>
     <w:p>
@@ -1127,6 +1464,119 @@
     </w:lvl>
   </w:abstractNum>
   <w:abstractNum w:abstractNumId="5" w15:restartNumberingAfterBreak="0">
+    <w:nsid w:val="51AB46A0"/>
+    <w:multiLevelType w:val="hybridMultilevel"/>
+    <w:tmpl w:val="5ED0B8A2"/>
+    <w:lvl w:ilvl="0" w:tplc="04090001">
+      <w:start w:val="1"/>
+      <w:numFmt w:val="bullet"/>
+      <w:lvlText w:val=""/>
+      <w:lvlJc w:val="left"/>
+      <w:pPr>
+        <w:ind w:left="1800" w:hanging="360"/>
+      </w:pPr>
+      <w:rPr>
+        <w:rFonts w:ascii="Symbol" w:hAnsi="Symbol" w:hint="default"/>
+      </w:rPr>
+    </w:lvl>
+    <w:lvl w:ilvl="1" w:tplc="40090003" w:tentative="1">
+      <w:start w:val="1"/>
+      <w:numFmt w:val="bullet"/>
+      <w:lvlText w:val="o"/>
+      <w:lvlJc w:val="left"/>
+      <w:pPr>
+        <w:ind w:left="2520" w:hanging="360"/>
+      </w:pPr>
+      <w:rPr>
+        <w:rFonts w:ascii="Courier New" w:hAnsi="Courier New" w:cs="Courier New" w:hint="default"/>
+      </w:rPr>
+    </w:lvl>
+    <w:lvl w:ilvl="2" w:tplc="40090005" w:tentative="1">
+      <w:start w:val="1"/>
+      <w:numFmt w:val="bullet"/>
+      <w:lvlText w:val=""/>
+      <w:lvlJc w:val="left"/>
+      <w:pPr>
+        <w:ind w:left="3240" w:hanging="360"/>
+      </w:pPr>
+      <w:rPr>
+        <w:rFonts w:ascii="Wingdings" w:hAnsi="Wingdings" w:hint="default"/>
+      </w:rPr>
+    </w:lvl>
+    <w:lvl w:ilvl="3" w:tplc="40090001" w:tentative="1">
+      <w:start w:val="1"/>
+      <w:numFmt w:val="bullet"/>
+      <w:lvlText w:val=""/>
+      <w:lvlJc w:val="left"/>
+      <w:pPr>
+        <w:ind w:left="3960" w:hanging="360"/>
+      </w:pPr>
+      <w:rPr>
+        <w:rFonts w:ascii="Symbol" w:hAnsi="Symbol" w:hint="default"/>
+      </w:rPr>
+    </w:lvl>
+    <w:lvl w:ilvl="4" w:tplc="40090003" w:tentative="1">
+      <w:start w:val="1"/>
+      <w:numFmt w:val="bullet"/>
+      <w:lvlText w:val="o"/>
+      <w:lvlJc w:val="left"/>
+      <w:pPr>
+        <w:ind w:left="4680" w:hanging="360"/>
+      </w:pPr>
+      <w:rPr>
+        <w:rFonts w:ascii="Courier New" w:hAnsi="Courier New" w:cs="Courier New" w:hint="default"/>
+      </w:rPr>
+    </w:lvl>
+    <w:lvl w:ilvl="5" w:tplc="40090005" w:tentative="1">
+      <w:start w:val="1"/>
+      <w:numFmt w:val="bullet"/>
+      <w:lvlText w:val=""/>
+      <w:lvlJc w:val="left"/>
+      <w:pPr>
+        <w:ind w:left="5400" w:hanging="360"/>
+      </w:pPr>
+      <w:rPr>
+        <w:rFonts w:ascii="Wingdings" w:hAnsi="Wingdings" w:hint="default"/>
+      </w:rPr>
+    </w:lvl>
+    <w:lvl w:ilvl="6" w:tplc="40090001" w:tentative="1">
+      <w:start w:val="1"/>
+      <w:numFmt w:val="bullet"/>
+      <w:lvlText w:val=""/>
+      <w:lvlJc w:val="left"/>
+      <w:pPr>
+        <w:ind w:left="6120" w:hanging="360"/>
+      </w:pPr>
+      <w:rPr>
+        <w:rFonts w:ascii="Symbol" w:hAnsi="Symbol" w:hint="default"/>
+      </w:rPr>
+    </w:lvl>
+    <w:lvl w:ilvl="7" w:tplc="40090003" w:tentative="1">
+      <w:start w:val="1"/>
+      <w:numFmt w:val="bullet"/>
+      <w:lvlText w:val="o"/>
+      <w:lvlJc w:val="left"/>
+      <w:pPr>
+        <w:ind w:left="6840" w:hanging="360"/>
+      </w:pPr>
+      <w:rPr>
+        <w:rFonts w:ascii="Courier New" w:hAnsi="Courier New" w:cs="Courier New" w:hint="default"/>
+      </w:rPr>
+    </w:lvl>
+    <w:lvl w:ilvl="8" w:tplc="40090005" w:tentative="1">
+      <w:start w:val="1"/>
+      <w:numFmt w:val="bullet"/>
+      <w:lvlText w:val=""/>
+      <w:lvlJc w:val="left"/>
+      <w:pPr>
+        <w:ind w:left="7560" w:hanging="360"/>
+      </w:pPr>
+      <w:rPr>
+        <w:rFonts w:ascii="Wingdings" w:hAnsi="Wingdings" w:hint="default"/>
+      </w:rPr>
+    </w:lvl>
+  </w:abstractNum>
+  <w:abstractNum w:abstractNumId="6" w15:restartNumberingAfterBreak="0">
     <w:nsid w:val="592776F0"/>
     <w:multiLevelType w:val="hybridMultilevel"/>
     <w:tmpl w:val="E898ADF2"/>
@@ -1215,7 +1665,7 @@
       </w:pPr>
     </w:lvl>
   </w:abstractNum>
-  <w:abstractNum w:abstractNumId="6" w15:restartNumberingAfterBreak="0">
+  <w:abstractNum w:abstractNumId="7" w15:restartNumberingAfterBreak="0">
     <w:nsid w:val="6C53693A"/>
     <w:multiLevelType w:val="hybridMultilevel"/>
     <w:tmpl w:val="E4680CAA"/>
@@ -1304,7 +1754,120 @@
       </w:pPr>
     </w:lvl>
   </w:abstractNum>
-  <w:abstractNum w:abstractNumId="7" w15:restartNumberingAfterBreak="0">
+  <w:abstractNum w:abstractNumId="8" w15:restartNumberingAfterBreak="0">
+    <w:nsid w:val="6C541381"/>
+    <w:multiLevelType w:val="hybridMultilevel"/>
+    <w:tmpl w:val="E7AC3392"/>
+    <w:lvl w:ilvl="0" w:tplc="04090001">
+      <w:start w:val="1"/>
+      <w:numFmt w:val="bullet"/>
+      <w:lvlText w:val=""/>
+      <w:lvlJc w:val="left"/>
+      <w:pPr>
+        <w:ind w:left="720" w:hanging="360"/>
+      </w:pPr>
+      <w:rPr>
+        <w:rFonts w:ascii="Symbol" w:hAnsi="Symbol" w:hint="default"/>
+      </w:rPr>
+    </w:lvl>
+    <w:lvl w:ilvl="1" w:tplc="40090003" w:tentative="1">
+      <w:start w:val="1"/>
+      <w:numFmt w:val="bullet"/>
+      <w:lvlText w:val="o"/>
+      <w:lvlJc w:val="left"/>
+      <w:pPr>
+        <w:ind w:left="1440" w:hanging="360"/>
+      </w:pPr>
+      <w:rPr>
+        <w:rFonts w:ascii="Courier New" w:hAnsi="Courier New" w:cs="Courier New" w:hint="default"/>
+      </w:rPr>
+    </w:lvl>
+    <w:lvl w:ilvl="2" w:tplc="40090005" w:tentative="1">
+      <w:start w:val="1"/>
+      <w:numFmt w:val="bullet"/>
+      <w:lvlText w:val=""/>
+      <w:lvlJc w:val="left"/>
+      <w:pPr>
+        <w:ind w:left="2160" w:hanging="360"/>
+      </w:pPr>
+      <w:rPr>
+        <w:rFonts w:ascii="Wingdings" w:hAnsi="Wingdings" w:hint="default"/>
+      </w:rPr>
+    </w:lvl>
+    <w:lvl w:ilvl="3" w:tplc="40090001" w:tentative="1">
+      <w:start w:val="1"/>
+      <w:numFmt w:val="bullet"/>
+      <w:lvlText w:val=""/>
+      <w:lvlJc w:val="left"/>
+      <w:pPr>
+        <w:ind w:left="2880" w:hanging="360"/>
+      </w:pPr>
+      <w:rPr>
+        <w:rFonts w:ascii="Symbol" w:hAnsi="Symbol" w:hint="default"/>
+      </w:rPr>
+    </w:lvl>
+    <w:lvl w:ilvl="4" w:tplc="40090003" w:tentative="1">
+      <w:start w:val="1"/>
+      <w:numFmt w:val="bullet"/>
+      <w:lvlText w:val="o"/>
+      <w:lvlJc w:val="left"/>
+      <w:pPr>
+        <w:ind w:left="3600" w:hanging="360"/>
+      </w:pPr>
+      <w:rPr>
+        <w:rFonts w:ascii="Courier New" w:hAnsi="Courier New" w:cs="Courier New" w:hint="default"/>
+      </w:rPr>
+    </w:lvl>
+    <w:lvl w:ilvl="5" w:tplc="40090005" w:tentative="1">
+      <w:start w:val="1"/>
+      <w:numFmt w:val="bullet"/>
+      <w:lvlText w:val=""/>
+      <w:lvlJc w:val="left"/>
+      <w:pPr>
+        <w:ind w:left="4320" w:hanging="360"/>
+      </w:pPr>
+      <w:rPr>
+        <w:rFonts w:ascii="Wingdings" w:hAnsi="Wingdings" w:hint="default"/>
+      </w:rPr>
+    </w:lvl>
+    <w:lvl w:ilvl="6" w:tplc="40090001" w:tentative="1">
+      <w:start w:val="1"/>
+      <w:numFmt w:val="bullet"/>
+      <w:lvlText w:val=""/>
+      <w:lvlJc w:val="left"/>
+      <w:pPr>
+        <w:ind w:left="5040" w:hanging="360"/>
+      </w:pPr>
+      <w:rPr>
+        <w:rFonts w:ascii="Symbol" w:hAnsi="Symbol" w:hint="default"/>
+      </w:rPr>
+    </w:lvl>
+    <w:lvl w:ilvl="7" w:tplc="40090003" w:tentative="1">
+      <w:start w:val="1"/>
+      <w:numFmt w:val="bullet"/>
+      <w:lvlText w:val="o"/>
+      <w:lvlJc w:val="left"/>
+      <w:pPr>
+        <w:ind w:left="5760" w:hanging="360"/>
+      </w:pPr>
+      <w:rPr>
+        <w:rFonts w:ascii="Courier New" w:hAnsi="Courier New" w:cs="Courier New" w:hint="default"/>
+      </w:rPr>
+    </w:lvl>
+    <w:lvl w:ilvl="8" w:tplc="40090005" w:tentative="1">
+      <w:start w:val="1"/>
+      <w:numFmt w:val="bullet"/>
+      <w:lvlText w:val=""/>
+      <w:lvlJc w:val="left"/>
+      <w:pPr>
+        <w:ind w:left="6480" w:hanging="360"/>
+      </w:pPr>
+      <w:rPr>
+        <w:rFonts w:ascii="Wingdings" w:hAnsi="Wingdings" w:hint="default"/>
+      </w:rPr>
+    </w:lvl>
+  </w:abstractNum>
+  <w:abstractNum w:abstractNumId="9" w15:restartNumberingAfterBreak="0">
     <w:nsid w:val="6DF52EE6"/>
     <w:multiLevelType w:val="hybridMultilevel"/>
     <w:tmpl w:val="EA60F2E2"/>
@@ -1417,7 +1980,7 @@
       </w:rPr>
     </w:lvl>
   </w:abstractNum>
-  <w:abstractNum w:abstractNumId="8" w15:restartNumberingAfterBreak="0">
+  <w:abstractNum w:abstractNumId="10" w15:restartNumberingAfterBreak="0">
     <w:nsid w:val="6FF31DA6"/>
     <w:multiLevelType w:val="hybridMultilevel"/>
     <w:tmpl w:val="080046B8"/>
@@ -1506,7 +2069,7 @@
       </w:pPr>
     </w:lvl>
   </w:abstractNum>
-  <w:abstractNum w:abstractNumId="9" w15:restartNumberingAfterBreak="0">
+  <w:abstractNum w:abstractNumId="11" w15:restartNumberingAfterBreak="0">
     <w:nsid w:val="7837343F"/>
     <w:multiLevelType w:val="hybridMultilevel"/>
     <w:tmpl w:val="005AFA38"/>
@@ -1619,7 +2182,7 @@
       </w:rPr>
     </w:lvl>
   </w:abstractNum>
-  <w:abstractNum w:abstractNumId="10" w15:restartNumberingAfterBreak="0">
+  <w:abstractNum w:abstractNumId="12" w15:restartNumberingAfterBreak="0">
     <w:nsid w:val="78790A0B"/>
     <w:multiLevelType w:val="hybridMultilevel"/>
     <w:tmpl w:val="0E427538"/>
@@ -1732,7 +2295,7 @@
       </w:rPr>
     </w:lvl>
   </w:abstractNum>
-  <w:abstractNum w:abstractNumId="11" w15:restartNumberingAfterBreak="0">
+  <w:abstractNum w:abstractNumId="13" w15:restartNumberingAfterBreak="0">
     <w:nsid w:val="79091C95"/>
     <w:multiLevelType w:val="hybridMultilevel"/>
     <w:tmpl w:val="4CD64368"/>
@@ -1846,13 +2409,13 @@
     </w:lvl>
   </w:abstractNum>
   <w:num w:numId="1">
-    <w:abstractNumId w:val="5"/>
+    <w:abstractNumId w:val="6"/>
   </w:num>
   <w:num w:numId="2">
     <w:abstractNumId w:val="0"/>
   </w:num>
   <w:num w:numId="3">
-    <w:abstractNumId w:val="9"/>
+    <w:abstractNumId w:val="11"/>
   </w:num>
   <w:num w:numId="4">
     <w:abstractNumId w:val="3"/>
@@ -1861,25 +2424,31 @@
     <w:abstractNumId w:val="1"/>
   </w:num>
   <w:num w:numId="6">
-    <w:abstractNumId w:val="6"/>
+    <w:abstractNumId w:val="7"/>
   </w:num>
   <w:num w:numId="7">
-    <w:abstractNumId w:val="8"/>
+    <w:abstractNumId w:val="10"/>
   </w:num>
   <w:num w:numId="8">
     <w:abstractNumId w:val="2"/>
   </w:num>
   <w:num w:numId="9">
-    <w:abstractNumId w:val="10"/>
+    <w:abstractNumId w:val="12"/>
   </w:num>
   <w:num w:numId="10">
     <w:abstractNumId w:val="4"/>
   </w:num>
   <w:num w:numId="11">
-    <w:abstractNumId w:val="7"/>
+    <w:abstractNumId w:val="9"/>
   </w:num>
   <w:num w:numId="12">
-    <w:abstractNumId w:val="11"/>
+    <w:abstractNumId w:val="13"/>
+  </w:num>
+  <w:num w:numId="13">
+    <w:abstractNumId w:val="5"/>
+  </w:num>
+  <w:num w:numId="14">
+    <w:abstractNumId w:val="8"/>
   </w:num>
 </w:numbering>
 </file>

</xml_diff>